<commit_message>
Add editing localAuthList via virtual ComPort
</commit_message>
<xml_diff>
--- a/Docs/AT Protocol for Virtual ComPort.docx
+++ b/Docs/AT Protocol for Virtual ComPort.docx
@@ -689,6 +689,78 @@
       <w:pPr>
         <w:pStyle w:val="CSHeader1"/>
         <w:rPr>
+          <w:lang w:val="uk-UA"/>
+        </w:rPr>
+      </w:pPr>
+    </w:p>
+    <w:p>
+      <w:pPr>
+        <w:pStyle w:val="CSHeader1"/>
+        <w:rPr>
+          <w:lang w:val="uk-UA"/>
+        </w:rPr>
+      </w:pPr>
+    </w:p>
+    <w:p>
+      <w:pPr>
+        <w:pStyle w:val="CSHeader1"/>
+        <w:rPr>
+          <w:lang w:val="uk-UA"/>
+        </w:rPr>
+      </w:pPr>
+    </w:p>
+    <w:p>
+      <w:pPr>
+        <w:pStyle w:val="CSHeader1"/>
+        <w:rPr>
+          <w:lang w:val="uk-UA"/>
+        </w:rPr>
+      </w:pPr>
+    </w:p>
+    <w:p>
+      <w:pPr>
+        <w:pStyle w:val="CSHeader1"/>
+        <w:rPr>
+          <w:lang w:val="uk-UA"/>
+        </w:rPr>
+      </w:pPr>
+    </w:p>
+    <w:p>
+      <w:pPr>
+        <w:pStyle w:val="CSHeader1"/>
+        <w:rPr>
+          <w:lang w:val="uk-UA"/>
+        </w:rPr>
+      </w:pPr>
+    </w:p>
+    <w:p>
+      <w:pPr>
+        <w:pStyle w:val="CSHeader1"/>
+        <w:rPr>
+          <w:lang w:val="uk-UA"/>
+        </w:rPr>
+      </w:pPr>
+    </w:p>
+    <w:p>
+      <w:pPr>
+        <w:pStyle w:val="CSHeader1"/>
+        <w:rPr>
+          <w:lang w:val="uk-UA"/>
+        </w:rPr>
+      </w:pPr>
+    </w:p>
+    <w:p>
+      <w:pPr>
+        <w:pStyle w:val="CSHeader1"/>
+        <w:rPr>
+          <w:lang w:val="uk-UA"/>
+        </w:rPr>
+      </w:pPr>
+    </w:p>
+    <w:p>
+      <w:pPr>
+        <w:pStyle w:val="CSHeader1"/>
+        <w:rPr>
           <w:sz w:val="28"/>
           <w:szCs w:val="28"/>
         </w:rPr>
@@ -698,6 +770,7 @@
         <w:rPr>
           <w:lang w:val="en-US"/>
         </w:rPr>
+        <w:lastRenderedPageBreak/>
         <w:t>2</w:t>
       </w:r>
       <w:r>
@@ -959,7 +1032,6 @@
         <w:rPr>
           <w:lang w:val="en-US"/>
         </w:rPr>
-        <w:lastRenderedPageBreak/>
         <w:t xml:space="preserve">2.1.2 </w:t>
       </w:r>
       <w:r>
@@ -1458,6 +1530,12 @@
             <w:r>
               <w:t>AT+LOCALLISTSHOW</w:t>
             </w:r>
+            <w:r>
+              <w:rPr>
+                <w:lang w:val="en-US"/>
+              </w:rPr>
+              <w:t>?</w:t>
+            </w:r>
           </w:p>
         </w:tc>
         <w:tc>
@@ -1607,16 +1685,16 @@
     <w:p>
       <w:pPr>
         <w:pStyle w:val="CSSubHeader"/>
-        <w:spacing w:before="240"/>
-        <w:rPr>
-          <w:lang w:val="en-US"/>
-        </w:rPr>
-      </w:pPr>
-      <w:proofErr w:type="spellStart"/>
-      <w:r>
-        <w:rPr>
-          <w:lang w:val="en-US"/>
-        </w:rPr>
+        <w:rPr>
+          <w:lang w:val="en-US"/>
+        </w:rPr>
+      </w:pPr>
+      <w:proofErr w:type="spellStart"/>
+      <w:r>
+        <w:rPr>
+          <w:lang w:val="en-US"/>
+        </w:rPr>
+        <w:lastRenderedPageBreak/>
         <w:t>Примеры</w:t>
       </w:r>
       <w:proofErr w:type="spellEnd"/>
@@ -1663,7 +1741,13 @@
         <w:pStyle w:val="CSOutputSample"/>
       </w:pPr>
       <w:r>
-        <w:t>1 0A1B2C3D accepted</w:t>
+        <w:t xml:space="preserve">1 0A1B2C3D </w:t>
+      </w:r>
+      <w:r>
+        <w:t>A</w:t>
+      </w:r>
+      <w:r>
+        <w:t>ccepted</w:t>
       </w:r>
     </w:p>
     <w:p>
@@ -1671,7 +1755,13 @@
         <w:pStyle w:val="CSOutputSample"/>
       </w:pPr>
       <w:r>
-        <w:t>2 12345678 accepted</w:t>
+        <w:t xml:space="preserve">2 12345678 </w:t>
+      </w:r>
+      <w:r>
+        <w:t>A</w:t>
+      </w:r>
+      <w:r>
+        <w:t>ccepted</w:t>
       </w:r>
     </w:p>
     <w:p>
@@ -1679,7 +1769,13 @@
         <w:pStyle w:val="CSOutputSample"/>
       </w:pPr>
       <w:r>
-        <w:t>3 23456789 blocked</w:t>
+        <w:t>3 23456789</w:t>
+      </w:r>
+      <w:r>
+        <w:t xml:space="preserve"> B</w:t>
+      </w:r>
+      <w:r>
+        <w:t>locked</w:t>
       </w:r>
     </w:p>
     <w:p>
@@ -1687,7 +1783,10 @@
         <w:pStyle w:val="CSOutputSample"/>
       </w:pPr>
       <w:r>
-        <w:t>4 44444444 accepted</w:t>
+        <w:t>4 44444444 A</w:t>
+      </w:r>
+      <w:r>
+        <w:t>ccepted</w:t>
       </w:r>
     </w:p>
     <w:p>
@@ -1695,7 +1794,13 @@
         <w:pStyle w:val="CSOutputSample"/>
       </w:pPr>
       <w:r>
-        <w:t>5 55555555 expired</w:t>
+        <w:t xml:space="preserve">5 55555555 </w:t>
+      </w:r>
+      <w:r>
+        <w:t>E</w:t>
+      </w:r>
+      <w:r>
+        <w:t>xpired</w:t>
       </w:r>
     </w:p>
     <w:p>
@@ -1709,7 +1814,6 @@
     <w:p>
       <w:pPr>
         <w:pStyle w:val="CSSubHeader"/>
-        <w:spacing w:before="240"/>
       </w:pPr>
     </w:p>
     <w:p>
@@ -1720,7 +1824,6 @@
         </w:rPr>
       </w:pPr>
       <w:r>
-        <w:lastRenderedPageBreak/>
         <w:t>2.2.</w:t>
       </w:r>
       <w:r>
@@ -1799,12 +1902,544 @@
       <w:pPr>
         <w:pStyle w:val="CSSubHeader"/>
         <w:rPr>
+          <w:lang w:val="en-US"/>
+        </w:rPr>
+      </w:pPr>
+      <w:r>
+        <w:t>Синтаксис</w:t>
+      </w:r>
+    </w:p>
+    <w:tbl>
+      <w:tblPr>
+        <w:tblW w:w="0" w:type="auto"/>
+        <w:tblInd w:w="1189" w:type="dxa"/>
+        <w:tblLayout w:type="fixed"/>
+        <w:tblCellMar>
+          <w:top w:w="55" w:type="dxa"/>
+          <w:left w:w="55" w:type="dxa"/>
+          <w:bottom w:w="55" w:type="dxa"/>
+          <w:right w:w="55" w:type="dxa"/>
+        </w:tblCellMar>
+        <w:tblLook w:val="0000"/>
+      </w:tblPr>
+      <w:tblGrid>
+        <w:gridCol w:w="2435"/>
+        <w:gridCol w:w="5740"/>
+      </w:tblGrid>
+      <w:tr>
+        <w:trPr>
+          <w:trHeight w:hRule="exact" w:val="363"/>
+        </w:trPr>
+        <w:tc>
+          <w:tcPr>
+            <w:tcW w:w="2435" w:type="dxa"/>
+            <w:tcBorders>
+              <w:top w:val="single" w:sz="1" w:space="0" w:color="000000"/>
+              <w:left w:val="single" w:sz="1" w:space="0" w:color="000000"/>
+              <w:bottom w:val="single" w:sz="1" w:space="0" w:color="000000"/>
+            </w:tcBorders>
+            <w:shd w:val="clear" w:color="auto" w:fill="CFE7F5"/>
+          </w:tcPr>
+          <w:p>
+            <w:pPr>
+              <w:pStyle w:val="a7"/>
+              <w:jc w:val="both"/>
+              <w:rPr>
+                <w:lang w:val="en-US"/>
+              </w:rPr>
+            </w:pPr>
+            <w:r>
+              <w:t>Команда записи</w:t>
+            </w:r>
+          </w:p>
+        </w:tc>
+        <w:tc>
+          <w:tcPr>
+            <w:tcW w:w="5740" w:type="dxa"/>
+            <w:tcBorders>
+              <w:top w:val="single" w:sz="1" w:space="0" w:color="000000"/>
+              <w:left w:val="single" w:sz="1" w:space="0" w:color="000000"/>
+              <w:bottom w:val="single" w:sz="1" w:space="0" w:color="000000"/>
+              <w:right w:val="single" w:sz="1" w:space="0" w:color="000000"/>
+            </w:tcBorders>
+            <w:shd w:val="clear" w:color="auto" w:fill="CFE7F5"/>
+          </w:tcPr>
+          <w:p>
+            <w:pPr>
+              <w:pStyle w:val="a7"/>
+              <w:jc w:val="both"/>
+            </w:pPr>
+            <w:proofErr w:type="spellStart"/>
+            <w:r>
+              <w:rPr>
+                <w:lang w:val="en-US"/>
+              </w:rPr>
+              <w:t>Ответ</w:t>
+            </w:r>
+            <w:proofErr w:type="spellEnd"/>
+          </w:p>
+        </w:tc>
+      </w:tr>
+      <w:tr>
+        <w:trPr>
+          <w:trHeight w:hRule="exact" w:val="1121"/>
+        </w:trPr>
+        <w:tc>
+          <w:tcPr>
+            <w:tcW w:w="2435" w:type="dxa"/>
+            <w:tcBorders>
+              <w:left w:val="single" w:sz="1" w:space="0" w:color="000000"/>
+              <w:bottom w:val="single" w:sz="1" w:space="0" w:color="000000"/>
+            </w:tcBorders>
+            <w:shd w:val="clear" w:color="auto" w:fill="auto"/>
+          </w:tcPr>
+          <w:p>
+            <w:pPr>
+              <w:pStyle w:val="a7"/>
+              <w:jc w:val="both"/>
+              <w:rPr>
+                <w:lang w:val="en-US"/>
+              </w:rPr>
+            </w:pPr>
+            <w:r>
+              <w:t>AT+LOCALLISTADD</w:t>
+            </w:r>
+            <w:r>
+              <w:rPr>
+                <w:lang w:val="en-US"/>
+              </w:rPr>
+              <w:t>=&lt;</w:t>
+            </w:r>
+            <w:proofErr w:type="spellStart"/>
+            <w:r>
+              <w:rPr>
+                <w:lang w:val="en-US"/>
+              </w:rPr>
+              <w:t>TagId</w:t>
+            </w:r>
+            <w:proofErr w:type="spellEnd"/>
+            <w:r>
+              <w:rPr>
+                <w:lang w:val="en-US"/>
+              </w:rPr>
+              <w:t>&gt;</w:t>
+            </w:r>
+            <w:r>
+              <w:t>[</w:t>
+            </w:r>
+            <w:r>
+              <w:rPr>
+                <w:lang w:val="en-US"/>
+              </w:rPr>
+              <w:t>,&lt;Status&gt;</w:t>
+            </w:r>
+            <w:r>
+              <w:rPr>
+                <w:lang w:val="en-US"/>
+              </w:rPr>
+              <w:t>]</w:t>
+            </w:r>
+          </w:p>
+        </w:tc>
+        <w:tc>
+          <w:tcPr>
+            <w:tcW w:w="5740" w:type="dxa"/>
+            <w:tcBorders>
+              <w:left w:val="single" w:sz="1" w:space="0" w:color="000000"/>
+              <w:bottom w:val="single" w:sz="1" w:space="0" w:color="000000"/>
+              <w:right w:val="single" w:sz="1" w:space="0" w:color="000000"/>
+            </w:tcBorders>
+            <w:shd w:val="clear" w:color="auto" w:fill="auto"/>
+          </w:tcPr>
+          <w:p>
+            <w:pPr>
+              <w:pStyle w:val="a7"/>
+              <w:jc w:val="both"/>
+              <w:rPr>
+                <w:lang w:val="en-US"/>
+              </w:rPr>
+            </w:pPr>
+            <w:r>
+              <w:rPr>
+                <w:lang w:val="en-US"/>
+              </w:rPr>
+              <w:t>OK</w:t>
+            </w:r>
+          </w:p>
+          <w:p>
+            <w:pPr>
+              <w:pStyle w:val="a7"/>
+              <w:jc w:val="both"/>
+              <w:rPr>
+                <w:lang w:val="en-US"/>
+              </w:rPr>
+            </w:pPr>
+          </w:p>
+          <w:p>
+            <w:pPr>
+              <w:pStyle w:val="a7"/>
+              <w:jc w:val="both"/>
+              <w:rPr>
+                <w:lang w:val="en-US"/>
+              </w:rPr>
+            </w:pPr>
+          </w:p>
+          <w:p>
+            <w:pPr>
+              <w:pStyle w:val="a7"/>
+              <w:jc w:val="both"/>
+              <w:rPr>
+                <w:lang w:val="en-US"/>
+              </w:rPr>
+            </w:pPr>
+          </w:p>
+        </w:tc>
+      </w:tr>
+    </w:tbl>
+    <w:p>
+      <w:pPr>
+        <w:pStyle w:val="CSSubHeader"/>
+        <w:rPr>
+          <w:lang w:val="en-US"/>
+        </w:rPr>
+      </w:pPr>
+    </w:p>
+    <w:p>
+      <w:pPr>
+        <w:pStyle w:val="CSSubHeader"/>
+        <w:rPr>
           <w:lang w:val="uk-UA"/>
         </w:rPr>
       </w:pPr>
-      <w:r>
-        <w:t>Синтаксис</w:t>
-      </w:r>
+      <w:proofErr w:type="spellStart"/>
+      <w:r>
+        <w:rPr>
+          <w:lang w:val="en-US"/>
+        </w:rPr>
+        <w:t>Параметры</w:t>
+      </w:r>
+      <w:proofErr w:type="spellEnd"/>
+    </w:p>
+    <w:p>
+      <w:pPr>
+        <w:pStyle w:val="CSText"/>
+      </w:pPr>
+      <w:proofErr w:type="spellStart"/>
+      <w:r>
+        <w:t>TagId</w:t>
+      </w:r>
+      <w:proofErr w:type="spellEnd"/>
+      <w:r>
+        <w:t xml:space="preserve"> – </w:t>
+      </w:r>
+      <w:proofErr w:type="spellStart"/>
+      <w:r>
+        <w:t>Идентификатор</w:t>
+      </w:r>
+      <w:proofErr w:type="spellEnd"/>
+      <w:r>
+        <w:t xml:space="preserve"> </w:t>
+      </w:r>
+      <w:proofErr w:type="spellStart"/>
+      <w:r>
+        <w:t>пользователя</w:t>
+      </w:r>
+      <w:proofErr w:type="spellEnd"/>
+    </w:p>
+    <w:p>
+      <w:pPr>
+        <w:pStyle w:val="CSText"/>
+        <w:rPr>
+          <w:lang w:val="ru-RU"/>
+        </w:rPr>
+      </w:pPr>
+      <w:proofErr w:type="spellStart"/>
+      <w:r>
+        <w:t>Status</w:t>
+      </w:r>
+      <w:proofErr w:type="spellEnd"/>
+      <w:r>
+        <w:t xml:space="preserve"> – </w:t>
+      </w:r>
+      <w:proofErr w:type="spellStart"/>
+      <w:r>
+        <w:t>Цифровое</w:t>
+      </w:r>
+      <w:proofErr w:type="spellEnd"/>
+      <w:r>
+        <w:t xml:space="preserve"> </w:t>
+      </w:r>
+      <w:proofErr w:type="spellStart"/>
+      <w:r>
+        <w:t>обозначение</w:t>
+      </w:r>
+      <w:proofErr w:type="spellEnd"/>
+      <w:r>
+        <w:t xml:space="preserve"> </w:t>
+      </w:r>
+      <w:proofErr w:type="spellStart"/>
+      <w:r>
+        <w:t>статуса</w:t>
+      </w:r>
+      <w:proofErr w:type="spellEnd"/>
+      <w:r>
+        <w:t xml:space="preserve"> </w:t>
+      </w:r>
+      <w:proofErr w:type="spellStart"/>
+      <w:r>
+        <w:t>авторизации</w:t>
+      </w:r>
+      <w:proofErr w:type="spellEnd"/>
+    </w:p>
+    <w:p>
+      <w:pPr>
+        <w:pStyle w:val="CSText"/>
+        <w:rPr>
+          <w:lang w:val="ru-RU"/>
+        </w:rPr>
+      </w:pPr>
+      <w:r>
+        <w:rPr>
+          <w:lang w:val="ru-RU"/>
+        </w:rPr>
+        <w:tab/>
+      </w:r>
+      <w:r>
+        <w:rPr>
+          <w:lang w:val="en-US"/>
+        </w:rPr>
+        <w:t>1</w:t>
+      </w:r>
+      <w:r>
+        <w:rPr>
+          <w:lang w:val="ru-RU"/>
+        </w:rPr>
+        <w:t xml:space="preserve"> – </w:t>
+      </w:r>
+      <w:proofErr w:type="spellStart"/>
+      <w:r>
+        <w:rPr>
+          <w:lang w:val="ru-RU"/>
+        </w:rPr>
+        <w:t>Accepted</w:t>
+      </w:r>
+      <w:proofErr w:type="spellEnd"/>
+      <w:r>
+        <w:rPr>
+          <w:lang w:val="en-US"/>
+        </w:rPr>
+        <w:t xml:space="preserve"> (</w:t>
+      </w:r>
+      <w:proofErr w:type="spellStart"/>
+      <w:r>
+        <w:rPr>
+          <w:lang w:val="en-US"/>
+        </w:rPr>
+        <w:t>По</w:t>
+      </w:r>
+      <w:proofErr w:type="spellEnd"/>
+      <w:r>
+        <w:rPr>
+          <w:lang w:val="en-US"/>
+        </w:rPr>
+        <w:t xml:space="preserve"> </w:t>
+      </w:r>
+      <w:proofErr w:type="spellStart"/>
+      <w:r>
+        <w:rPr>
+          <w:lang w:val="en-US"/>
+        </w:rPr>
+        <w:t>умолчанию</w:t>
+      </w:r>
+      <w:proofErr w:type="spellEnd"/>
+      <w:r>
+        <w:rPr>
+          <w:lang w:val="en-US"/>
+        </w:rPr>
+        <w:t>)</w:t>
+      </w:r>
+    </w:p>
+    <w:p>
+      <w:pPr>
+        <w:pStyle w:val="CSText"/>
+        <w:rPr>
+          <w:lang w:val="en-US"/>
+        </w:rPr>
+      </w:pPr>
+      <w:r>
+        <w:rPr>
+          <w:lang w:val="en-US"/>
+        </w:rPr>
+        <w:tab/>
+        <w:t>2</w:t>
+      </w:r>
+      <w:r>
+        <w:rPr>
+          <w:lang w:val="en-US"/>
+        </w:rPr>
+        <w:t xml:space="preserve"> – Blocked</w:t>
+      </w:r>
+    </w:p>
+    <w:p>
+      <w:pPr>
+        <w:pStyle w:val="CSText"/>
+        <w:rPr>
+          <w:lang w:val="en-US"/>
+        </w:rPr>
+      </w:pPr>
+      <w:r>
+        <w:rPr>
+          <w:lang w:val="en-US"/>
+        </w:rPr>
+        <w:tab/>
+        <w:t>3</w:t>
+      </w:r>
+      <w:r>
+        <w:rPr>
+          <w:lang w:val="en-US"/>
+        </w:rPr>
+        <w:t xml:space="preserve"> – Expired</w:t>
+      </w:r>
+    </w:p>
+    <w:p>
+      <w:pPr>
+        <w:pStyle w:val="CSText"/>
+        <w:rPr>
+          <w:lang w:val="en-US"/>
+        </w:rPr>
+      </w:pPr>
+      <w:r>
+        <w:rPr>
+          <w:lang w:val="en-US"/>
+        </w:rPr>
+        <w:tab/>
+        <w:t>4</w:t>
+      </w:r>
+      <w:r>
+        <w:rPr>
+          <w:lang w:val="en-US"/>
+        </w:rPr>
+        <w:t xml:space="preserve"> – Invalid</w:t>
+      </w:r>
+    </w:p>
+    <w:p>
+      <w:pPr>
+        <w:pStyle w:val="CSText"/>
+        <w:rPr>
+          <w:lang w:val="en-US"/>
+        </w:rPr>
+      </w:pPr>
+      <w:r>
+        <w:rPr>
+          <w:lang w:val="en-US"/>
+        </w:rPr>
+        <w:tab/>
+        <w:t>5</w:t>
+      </w:r>
+      <w:r>
+        <w:rPr>
+          <w:lang w:val="en-US"/>
+        </w:rPr>
+        <w:t xml:space="preserve"> </w:t>
+      </w:r>
+      <w:r>
+        <w:rPr>
+          <w:lang w:val="en-US"/>
+        </w:rPr>
+        <w:t>–</w:t>
+      </w:r>
+      <w:r>
+        <w:rPr>
+          <w:lang w:val="en-US"/>
+        </w:rPr>
+        <w:t xml:space="preserve"> </w:t>
+      </w:r>
+      <w:proofErr w:type="spellStart"/>
+      <w:r>
+        <w:rPr>
+          <w:lang w:val="en-US"/>
+        </w:rPr>
+        <w:t>ConcurrentTx</w:t>
+      </w:r>
+      <w:proofErr w:type="spellEnd"/>
+    </w:p>
+    <w:p>
+      <w:pPr>
+        <w:pStyle w:val="CSSubHeader"/>
+        <w:rPr>
+          <w:lang w:val="en-US"/>
+        </w:rPr>
+      </w:pPr>
+    </w:p>
+    <w:p>
+      <w:pPr>
+        <w:pStyle w:val="CSSubHeader"/>
+        <w:rPr>
+          <w:lang w:val="en-US"/>
+        </w:rPr>
+      </w:pPr>
+      <w:proofErr w:type="spellStart"/>
+      <w:r>
+        <w:rPr>
+          <w:lang w:val="en-US"/>
+        </w:rPr>
+        <w:t>Примеры</w:t>
+      </w:r>
+      <w:proofErr w:type="spellEnd"/>
+    </w:p>
+    <w:p>
+      <w:pPr>
+        <w:pStyle w:val="CSOutputSample"/>
+      </w:pPr>
+      <w:r>
+        <w:t>AT+</w:t>
+      </w:r>
+      <w:r>
+        <w:t xml:space="preserve"> </w:t>
+      </w:r>
+      <w:r>
+        <w:t>LOCALLIST</w:t>
+      </w:r>
+      <w:r>
+        <w:t>ADD=AB12CD34</w:t>
+      </w:r>
+      <w:proofErr w:type="gramStart"/>
+      <w:r>
+        <w:t>,1</w:t>
+      </w:r>
+      <w:proofErr w:type="gramEnd"/>
+    </w:p>
+    <w:p>
+      <w:pPr>
+        <w:pStyle w:val="CSOutputSample"/>
+      </w:pPr>
+      <w:r>
+        <w:t>OK</w:t>
+      </w:r>
+    </w:p>
+    <w:p>
+      <w:pPr>
+        <w:pStyle w:val="CSText"/>
+        <w:rPr>
+          <w:lang w:val="en-US"/>
+        </w:rPr>
+      </w:pPr>
+    </w:p>
+    <w:p>
+      <w:pPr>
+        <w:pStyle w:val="CSSubHeader"/>
+        <w:rPr>
+          <w:lang w:val="uk-UA"/>
+        </w:rPr>
+      </w:pPr>
+    </w:p>
+    <w:p>
+      <w:pPr>
+        <w:pStyle w:val="CSSubHeader"/>
+        <w:rPr>
+          <w:lang w:val="en-US"/>
+        </w:rPr>
+      </w:pPr>
     </w:p>
     <w:p>
       <w:pPr>
@@ -1846,9 +2481,9 @@
         <w:jc w:val="both"/>
         <w:rPr>
           <w:rFonts w:ascii="Times New Roman" w:hAnsi="Times New Roman" w:cs="Times New Roman"/>
-          <w:b/>
-          <w:sz w:val="24"/>
-          <w:szCs w:val="24"/>
+          <w:sz w:val="24"/>
+          <w:szCs w:val="24"/>
+          <w:lang w:val="en-US"/>
         </w:rPr>
       </w:pPr>
       <w:proofErr w:type="spellStart"/>
@@ -1904,44 +2539,872 @@
     <w:p>
       <w:pPr>
         <w:pStyle w:val="CSSubHeader"/>
+        <w:rPr>
+          <w:lang w:val="en-US"/>
+        </w:rPr>
       </w:pPr>
       <w:r>
         <w:t>Синтаксис</w:t>
       </w:r>
     </w:p>
-    <w:p>
-      <w:pPr>
-        <w:pStyle w:val="CSHeader3"/>
-        <w:rPr>
-          <w:lang w:val="en-US"/>
-        </w:rPr>
-      </w:pPr>
-      <w:r>
-        <w:t>2.2.</w:t>
-      </w:r>
-      <w:r>
+    <w:tbl>
+      <w:tblPr>
+        <w:tblW w:w="0" w:type="auto"/>
+        <w:tblInd w:w="1189" w:type="dxa"/>
+        <w:tblLayout w:type="fixed"/>
+        <w:tblCellMar>
+          <w:top w:w="55" w:type="dxa"/>
+          <w:left w:w="55" w:type="dxa"/>
+          <w:bottom w:w="55" w:type="dxa"/>
+          <w:right w:w="55" w:type="dxa"/>
+        </w:tblCellMar>
+        <w:tblLook w:val="0000"/>
+      </w:tblPr>
+      <w:tblGrid>
+        <w:gridCol w:w="2435"/>
+        <w:gridCol w:w="5740"/>
+      </w:tblGrid>
+      <w:tr>
+        <w:trPr>
+          <w:trHeight w:hRule="exact" w:val="363"/>
+        </w:trPr>
+        <w:tc>
+          <w:tcPr>
+            <w:tcW w:w="2435" w:type="dxa"/>
+            <w:tcBorders>
+              <w:top w:val="single" w:sz="1" w:space="0" w:color="000000"/>
+              <w:left w:val="single" w:sz="1" w:space="0" w:color="000000"/>
+              <w:bottom w:val="single" w:sz="1" w:space="0" w:color="000000"/>
+            </w:tcBorders>
+            <w:shd w:val="clear" w:color="auto" w:fill="CFE7F5"/>
+          </w:tcPr>
+          <w:p>
+            <w:pPr>
+              <w:pStyle w:val="a7"/>
+              <w:jc w:val="both"/>
+              <w:rPr>
+                <w:lang w:val="en-US"/>
+              </w:rPr>
+            </w:pPr>
+            <w:r>
+              <w:t>Команда записи</w:t>
+            </w:r>
+          </w:p>
+        </w:tc>
+        <w:tc>
+          <w:tcPr>
+            <w:tcW w:w="5740" w:type="dxa"/>
+            <w:tcBorders>
+              <w:top w:val="single" w:sz="1" w:space="0" w:color="000000"/>
+              <w:left w:val="single" w:sz="1" w:space="0" w:color="000000"/>
+              <w:bottom w:val="single" w:sz="1" w:space="0" w:color="000000"/>
+              <w:right w:val="single" w:sz="1" w:space="0" w:color="000000"/>
+            </w:tcBorders>
+            <w:shd w:val="clear" w:color="auto" w:fill="CFE7F5"/>
+          </w:tcPr>
+          <w:p>
+            <w:pPr>
+              <w:pStyle w:val="a7"/>
+              <w:jc w:val="both"/>
+            </w:pPr>
+            <w:proofErr w:type="spellStart"/>
+            <w:r>
+              <w:rPr>
+                <w:lang w:val="en-US"/>
+              </w:rPr>
+              <w:t>Ответ</w:t>
+            </w:r>
+            <w:proofErr w:type="spellEnd"/>
+          </w:p>
+        </w:tc>
+      </w:tr>
+      <w:tr>
+        <w:trPr>
+          <w:trHeight w:hRule="exact" w:val="1121"/>
+        </w:trPr>
+        <w:tc>
+          <w:tcPr>
+            <w:tcW w:w="2435" w:type="dxa"/>
+            <w:tcBorders>
+              <w:left w:val="single" w:sz="1" w:space="0" w:color="000000"/>
+              <w:bottom w:val="single" w:sz="1" w:space="0" w:color="000000"/>
+            </w:tcBorders>
+            <w:shd w:val="clear" w:color="auto" w:fill="auto"/>
+          </w:tcPr>
+          <w:p>
+            <w:pPr>
+              <w:pStyle w:val="a7"/>
+              <w:jc w:val="both"/>
+              <w:rPr>
+                <w:lang w:val="en-US"/>
+              </w:rPr>
+            </w:pPr>
+            <w:r>
+              <w:lastRenderedPageBreak/>
+              <w:t>AT+LOCALLIST</w:t>
+            </w:r>
+            <w:r>
+              <w:rPr>
+                <w:lang w:val="en-US"/>
+              </w:rPr>
+              <w:t>DELETE=&lt;</w:t>
+            </w:r>
+            <w:proofErr w:type="spellStart"/>
+            <w:r>
+              <w:rPr>
+                <w:lang w:val="en-US"/>
+              </w:rPr>
+              <w:t>OpType</w:t>
+            </w:r>
+            <w:proofErr w:type="spellEnd"/>
+            <w:r>
+              <w:rPr>
+                <w:lang w:val="en-US"/>
+              </w:rPr>
+              <w:t>&gt;,&lt;Customer&gt;</w:t>
+            </w:r>
+          </w:p>
+        </w:tc>
+        <w:tc>
+          <w:tcPr>
+            <w:tcW w:w="5740" w:type="dxa"/>
+            <w:tcBorders>
+              <w:left w:val="single" w:sz="1" w:space="0" w:color="000000"/>
+              <w:bottom w:val="single" w:sz="1" w:space="0" w:color="000000"/>
+              <w:right w:val="single" w:sz="1" w:space="0" w:color="000000"/>
+            </w:tcBorders>
+            <w:shd w:val="clear" w:color="auto" w:fill="auto"/>
+          </w:tcPr>
+          <w:p>
+            <w:pPr>
+              <w:pStyle w:val="a7"/>
+              <w:jc w:val="both"/>
+              <w:rPr>
+                <w:lang w:val="en-US"/>
+              </w:rPr>
+            </w:pPr>
+            <w:r>
+              <w:rPr>
+                <w:lang w:val="en-US"/>
+              </w:rPr>
+              <w:t>OK</w:t>
+            </w:r>
+          </w:p>
+          <w:p>
+            <w:pPr>
+              <w:pStyle w:val="a7"/>
+              <w:jc w:val="both"/>
+              <w:rPr>
+                <w:lang w:val="en-US"/>
+              </w:rPr>
+            </w:pPr>
+          </w:p>
+          <w:p>
+            <w:pPr>
+              <w:pStyle w:val="a7"/>
+              <w:jc w:val="both"/>
+              <w:rPr>
+                <w:lang w:val="en-US"/>
+              </w:rPr>
+            </w:pPr>
+          </w:p>
+          <w:p>
+            <w:pPr>
+              <w:pStyle w:val="a7"/>
+              <w:jc w:val="both"/>
+              <w:rPr>
+                <w:lang w:val="en-US"/>
+              </w:rPr>
+            </w:pPr>
+          </w:p>
+        </w:tc>
+      </w:tr>
+    </w:tbl>
+    <w:p>
+      <w:pPr>
+        <w:pStyle w:val="CSSubHeader"/>
         <w:rPr>
           <w:lang w:val="uk-UA"/>
         </w:rPr>
-        <w:t>4</w:t>
-      </w:r>
-      <w:r>
-        <w:t xml:space="preserve"> AT+LOCALLIST</w:t>
-      </w:r>
-      <w:r>
-        <w:rPr>
-          <w:lang w:val="en-US"/>
-        </w:rPr>
-        <w:t>CLEAR</w:t>
-      </w:r>
+      </w:pPr>
+      <w:proofErr w:type="spellStart"/>
+      <w:r>
+        <w:rPr>
+          <w:lang w:val="en-US"/>
+        </w:rPr>
+        <w:t>Параметры</w:t>
+      </w:r>
+      <w:proofErr w:type="spellEnd"/>
+    </w:p>
+    <w:p>
+      <w:pPr>
+        <w:pStyle w:val="CSText"/>
+        <w:rPr>
+          <w:lang w:val="en-US"/>
+        </w:rPr>
+      </w:pPr>
+      <w:proofErr w:type="spellStart"/>
+      <w:r>
+        <w:rPr>
+          <w:lang w:val="en-US"/>
+        </w:rPr>
+        <w:t>OpType</w:t>
+      </w:r>
+      <w:proofErr w:type="spellEnd"/>
+      <w:r>
+        <w:t xml:space="preserve"> – </w:t>
+      </w:r>
+      <w:proofErr w:type="spellStart"/>
+      <w:r>
+        <w:rPr>
+          <w:lang w:val="en-US"/>
+        </w:rPr>
+        <w:t>Тип</w:t>
+      </w:r>
+      <w:proofErr w:type="spellEnd"/>
+      <w:r>
+        <w:rPr>
+          <w:lang w:val="en-US"/>
+        </w:rPr>
+        <w:t xml:space="preserve"> </w:t>
+      </w:r>
+      <w:proofErr w:type="spellStart"/>
+      <w:r>
+        <w:rPr>
+          <w:lang w:val="en-US"/>
+        </w:rPr>
+        <w:t>операции</w:t>
+      </w:r>
+      <w:proofErr w:type="spellEnd"/>
+      <w:r>
+        <w:rPr>
+          <w:lang w:val="en-US"/>
+        </w:rPr>
+        <w:t xml:space="preserve"> </w:t>
+      </w:r>
+      <w:proofErr w:type="spellStart"/>
+      <w:r>
+        <w:rPr>
+          <w:lang w:val="en-US"/>
+        </w:rPr>
+        <w:t>удаления</w:t>
+      </w:r>
+      <w:proofErr w:type="spellEnd"/>
+    </w:p>
+    <w:p>
+      <w:pPr>
+        <w:pStyle w:val="CSText"/>
+      </w:pPr>
+      <w:r>
+        <w:rPr>
+          <w:lang w:val="ru-RU"/>
+        </w:rPr>
+        <w:tab/>
+        <w:t xml:space="preserve">1 – по </w:t>
+      </w:r>
+      <w:r>
+        <w:t xml:space="preserve">порядковому номеру в </w:t>
+      </w:r>
+      <w:proofErr w:type="spellStart"/>
+      <w:r>
+        <w:t>списке</w:t>
+      </w:r>
+      <w:proofErr w:type="spellEnd"/>
+    </w:p>
+    <w:p>
+      <w:pPr>
+        <w:pStyle w:val="CSText"/>
+        <w:rPr>
+          <w:lang w:val="ru-RU"/>
+        </w:rPr>
+      </w:pPr>
+      <w:r>
+        <w:tab/>
+        <w:t xml:space="preserve">2 – по </w:t>
+      </w:r>
+      <w:proofErr w:type="spellStart"/>
+      <w:r>
+        <w:rPr>
+          <w:lang w:val="ru-RU"/>
+        </w:rPr>
+        <w:t>идентификатру</w:t>
+      </w:r>
+      <w:proofErr w:type="spellEnd"/>
+    </w:p>
+    <w:p>
+      <w:pPr>
+        <w:pStyle w:val="CSText"/>
+        <w:rPr>
+          <w:lang w:val="en-US"/>
+        </w:rPr>
+      </w:pPr>
+      <w:proofErr w:type="spellStart"/>
+      <w:r>
+        <w:rPr>
+          <w:lang w:val="ru-RU"/>
+        </w:rPr>
+        <w:t>Customer</w:t>
+      </w:r>
+      <w:proofErr w:type="spellEnd"/>
+      <w:r>
+        <w:t xml:space="preserve"> – </w:t>
+      </w:r>
+      <w:proofErr w:type="spellStart"/>
+      <w:r>
+        <w:rPr>
+          <w:lang w:val="en-US"/>
+        </w:rPr>
+        <w:t>Пользовател</w:t>
+      </w:r>
+      <w:r>
+        <w:rPr>
+          <w:lang w:val="ru-RU"/>
+        </w:rPr>
+        <w:t>ь</w:t>
+      </w:r>
+      <w:proofErr w:type="spellEnd"/>
+      <w:r>
+        <w:rPr>
+          <w:lang w:val="en-US"/>
+        </w:rPr>
+        <w:t xml:space="preserve">, </w:t>
+      </w:r>
+      <w:proofErr w:type="spellStart"/>
+      <w:r>
+        <w:rPr>
+          <w:lang w:val="en-US"/>
+        </w:rPr>
+        <w:t>которого</w:t>
+      </w:r>
+      <w:proofErr w:type="spellEnd"/>
+      <w:r>
+        <w:rPr>
+          <w:lang w:val="en-US"/>
+        </w:rPr>
+        <w:t xml:space="preserve"> </w:t>
+      </w:r>
+      <w:proofErr w:type="spellStart"/>
+      <w:r>
+        <w:rPr>
+          <w:lang w:val="en-US"/>
+        </w:rPr>
+        <w:t>следует</w:t>
+      </w:r>
+      <w:proofErr w:type="spellEnd"/>
+      <w:r>
+        <w:rPr>
+          <w:lang w:val="en-US"/>
+        </w:rPr>
+        <w:t xml:space="preserve"> </w:t>
+      </w:r>
+      <w:proofErr w:type="spellStart"/>
+      <w:r>
+        <w:rPr>
+          <w:lang w:val="en-US"/>
+        </w:rPr>
+        <w:t>удалить</w:t>
+      </w:r>
+      <w:proofErr w:type="spellEnd"/>
+      <w:r>
+        <w:rPr>
+          <w:lang w:val="en-US"/>
+        </w:rPr>
+        <w:t xml:space="preserve">. </w:t>
+      </w:r>
+    </w:p>
+    <w:p>
+      <w:pPr>
+        <w:pStyle w:val="CSText"/>
+        <w:ind w:left="423"/>
+        <w:rPr>
+          <w:lang w:val="en-US"/>
+        </w:rPr>
+      </w:pPr>
+      <w:proofErr w:type="spellStart"/>
+      <w:r>
+        <w:rPr>
+          <w:lang w:val="en-US"/>
+        </w:rPr>
+        <w:t>Формат</w:t>
+      </w:r>
+      <w:proofErr w:type="spellEnd"/>
+      <w:r>
+        <w:rPr>
+          <w:lang w:val="en-US"/>
+        </w:rPr>
+        <w:t xml:space="preserve"> </w:t>
+      </w:r>
+      <w:proofErr w:type="spellStart"/>
+      <w:r>
+        <w:rPr>
+          <w:lang w:val="en-US"/>
+        </w:rPr>
+        <w:t>зависит</w:t>
+      </w:r>
+      <w:proofErr w:type="spellEnd"/>
+      <w:r>
+        <w:rPr>
+          <w:lang w:val="en-US"/>
+        </w:rPr>
+        <w:t xml:space="preserve"> </w:t>
+      </w:r>
+      <w:proofErr w:type="spellStart"/>
+      <w:r>
+        <w:rPr>
+          <w:lang w:val="en-US"/>
+        </w:rPr>
+        <w:t>от</w:t>
+      </w:r>
+      <w:proofErr w:type="spellEnd"/>
+      <w:r>
+        <w:rPr>
+          <w:lang w:val="en-US"/>
+        </w:rPr>
+        <w:t xml:space="preserve"> </w:t>
+      </w:r>
+      <w:proofErr w:type="spellStart"/>
+      <w:r>
+        <w:rPr>
+          <w:lang w:val="en-US"/>
+        </w:rPr>
+        <w:t>значения</w:t>
+      </w:r>
+      <w:proofErr w:type="spellEnd"/>
+      <w:r>
+        <w:rPr>
+          <w:lang w:val="en-US"/>
+        </w:rPr>
+        <w:t xml:space="preserve"> </w:t>
+      </w:r>
+      <w:proofErr w:type="spellStart"/>
+      <w:r>
+        <w:rPr>
+          <w:lang w:val="en-US"/>
+        </w:rPr>
+        <w:t>парметра</w:t>
+      </w:r>
+      <w:proofErr w:type="spellEnd"/>
+      <w:r>
+        <w:rPr>
+          <w:lang w:val="en-US"/>
+        </w:rPr>
+        <w:t xml:space="preserve"> </w:t>
+      </w:r>
+      <w:proofErr w:type="spellStart"/>
+      <w:r>
+        <w:rPr>
+          <w:lang w:val="en-US"/>
+        </w:rPr>
+        <w:t>OpType</w:t>
+      </w:r>
+      <w:proofErr w:type="spellEnd"/>
+    </w:p>
+    <w:p>
+      <w:pPr>
+        <w:pStyle w:val="CSText"/>
+        <w:ind w:left="2127" w:hanging="426"/>
+        <w:rPr>
+          <w:lang w:val="ru-RU"/>
+        </w:rPr>
+      </w:pPr>
+      <w:r>
+        <w:rPr>
+          <w:lang w:val="ru-RU"/>
+        </w:rPr>
+        <w:tab/>
+      </w:r>
+      <w:proofErr w:type="spellStart"/>
+      <w:r>
+        <w:rPr>
+          <w:lang w:val="en-US"/>
+        </w:rPr>
+        <w:t>Если</w:t>
+      </w:r>
+      <w:proofErr w:type="spellEnd"/>
+      <w:r>
+        <w:rPr>
+          <w:lang w:val="en-US"/>
+        </w:rPr>
+        <w:t xml:space="preserve"> </w:t>
+      </w:r>
+      <w:proofErr w:type="spellStart"/>
+      <w:r>
+        <w:rPr>
+          <w:lang w:val="en-US"/>
+        </w:rPr>
+        <w:t>OpType</w:t>
+      </w:r>
+      <w:proofErr w:type="spellEnd"/>
+      <w:r>
+        <w:rPr>
+          <w:lang w:val="en-US"/>
+        </w:rPr>
+        <w:t xml:space="preserve"> = 1, </w:t>
+      </w:r>
+      <w:proofErr w:type="spellStart"/>
+      <w:r>
+        <w:rPr>
+          <w:lang w:val="en-US"/>
+        </w:rPr>
+        <w:t>то</w:t>
+      </w:r>
+      <w:proofErr w:type="spellEnd"/>
+      <w:r>
+        <w:rPr>
+          <w:lang w:val="en-US"/>
+        </w:rPr>
+        <w:t xml:space="preserve"> Customer – </w:t>
+      </w:r>
+      <w:proofErr w:type="spellStart"/>
+      <w:r>
+        <w:rPr>
+          <w:lang w:val="en-US"/>
+        </w:rPr>
+        <w:t>порядковый</w:t>
+      </w:r>
+      <w:proofErr w:type="spellEnd"/>
+      <w:r>
+        <w:rPr>
+          <w:lang w:val="en-US"/>
+        </w:rPr>
+        <w:t xml:space="preserve"> </w:t>
+      </w:r>
+      <w:r>
+        <w:rPr>
+          <w:lang w:val="ru-RU"/>
+        </w:rPr>
+        <w:t xml:space="preserve">номер в списке (можно узнать по </w:t>
+      </w:r>
+      <w:proofErr w:type="spellStart"/>
+      <w:r>
+        <w:rPr>
+          <w:lang w:val="ru-RU"/>
+        </w:rPr>
+        <w:t>комманде</w:t>
+      </w:r>
+      <w:proofErr w:type="spellEnd"/>
+      <w:r>
+        <w:rPr>
+          <w:lang w:val="ru-RU"/>
+        </w:rPr>
+        <w:t xml:space="preserve"> LOCALLISTSHOW)</w:t>
+      </w:r>
+    </w:p>
+    <w:p>
+      <w:pPr>
+        <w:pStyle w:val="CSText"/>
+        <w:rPr>
+          <w:lang w:val="ru-RU"/>
+        </w:rPr>
+      </w:pPr>
+      <w:r>
+        <w:rPr>
+          <w:lang w:val="en-US"/>
+        </w:rPr>
+        <w:tab/>
+      </w:r>
+      <w:proofErr w:type="spellStart"/>
+      <w:r>
+        <w:rPr>
+          <w:lang w:val="en-US"/>
+        </w:rPr>
+        <w:t>Если</w:t>
+      </w:r>
+      <w:proofErr w:type="spellEnd"/>
+      <w:r>
+        <w:rPr>
+          <w:lang w:val="en-US"/>
+        </w:rPr>
+        <w:t xml:space="preserve"> </w:t>
+      </w:r>
+      <w:proofErr w:type="spellStart"/>
+      <w:r>
+        <w:rPr>
+          <w:lang w:val="en-US"/>
+        </w:rPr>
+        <w:t>OpType</w:t>
+      </w:r>
+      <w:proofErr w:type="spellEnd"/>
+      <w:r>
+        <w:rPr>
+          <w:lang w:val="en-US"/>
+        </w:rPr>
+        <w:t xml:space="preserve"> = 2</w:t>
+      </w:r>
+      <w:r>
+        <w:rPr>
+          <w:lang w:val="ru-RU"/>
+        </w:rPr>
+        <w:t xml:space="preserve">, то </w:t>
+      </w:r>
+      <w:proofErr w:type="spellStart"/>
+      <w:r>
+        <w:rPr>
+          <w:lang w:val="ru-RU"/>
+        </w:rPr>
+        <w:t>Customer</w:t>
+      </w:r>
+      <w:proofErr w:type="spellEnd"/>
+      <w:r>
+        <w:rPr>
+          <w:lang w:val="ru-RU"/>
+        </w:rPr>
+        <w:t xml:space="preserve"> – тег пользователя</w:t>
+      </w:r>
+      <w:r>
+        <w:rPr>
+          <w:lang w:val="en-US"/>
+        </w:rPr>
+        <w:t xml:space="preserve"> </w:t>
+      </w:r>
+    </w:p>
+    <w:p>
+      <w:pPr>
+        <w:pStyle w:val="CSText"/>
+        <w:rPr>
+          <w:lang w:val="ru-RU"/>
+        </w:rPr>
+      </w:pPr>
     </w:p>
     <w:p>
       <w:pPr>
         <w:pStyle w:val="CSSubHeader"/>
-      </w:pPr>
-      <w:r>
-        <w:t>Описание</w:t>
-      </w:r>
+        <w:rPr>
+          <w:lang w:val="en-US"/>
+        </w:rPr>
+      </w:pPr>
+      <w:proofErr w:type="spellStart"/>
+      <w:r>
+        <w:rPr>
+          <w:lang w:val="en-US"/>
+        </w:rPr>
+        <w:t>Примеры</w:t>
+      </w:r>
+      <w:proofErr w:type="spellEnd"/>
+    </w:p>
+    <w:p>
+      <w:pPr>
+        <w:pStyle w:val="CSText"/>
+        <w:ind w:left="426" w:firstLine="708"/>
+        <w:rPr>
+          <w:lang w:val="ru-RU"/>
+        </w:rPr>
+      </w:pPr>
+      <w:proofErr w:type="gramStart"/>
+      <w:r>
+        <w:rPr>
+          <w:lang w:val="en-US"/>
+        </w:rPr>
+        <w:t xml:space="preserve">1 </w:t>
+      </w:r>
+      <w:r>
+        <w:t xml:space="preserve"> </w:t>
+      </w:r>
+      <w:proofErr w:type="spellStart"/>
+      <w:r>
+        <w:rPr>
+          <w:lang w:val="en-US"/>
+        </w:rPr>
+        <w:t>Удалить</w:t>
+      </w:r>
+      <w:proofErr w:type="spellEnd"/>
+      <w:proofErr w:type="gramEnd"/>
+      <w:r>
+        <w:rPr>
+          <w:lang w:val="en-US"/>
+        </w:rPr>
+        <w:t xml:space="preserve"> 5-го </w:t>
+      </w:r>
+      <w:proofErr w:type="spellStart"/>
+      <w:r>
+        <w:rPr>
+          <w:lang w:val="en-US"/>
+        </w:rPr>
+        <w:t>пользователя</w:t>
+      </w:r>
+      <w:proofErr w:type="spellEnd"/>
+      <w:r>
+        <w:rPr>
+          <w:lang w:val="en-US"/>
+        </w:rPr>
+        <w:t xml:space="preserve"> </w:t>
+      </w:r>
+      <w:proofErr w:type="spellStart"/>
+      <w:r>
+        <w:rPr>
+          <w:lang w:val="en-US"/>
+        </w:rPr>
+        <w:t>из</w:t>
+      </w:r>
+      <w:proofErr w:type="spellEnd"/>
+      <w:r>
+        <w:rPr>
+          <w:lang w:val="en-US"/>
+        </w:rPr>
+        <w:t xml:space="preserve"> </w:t>
+      </w:r>
+      <w:proofErr w:type="spellStart"/>
+      <w:r>
+        <w:rPr>
+          <w:lang w:val="en-US"/>
+        </w:rPr>
+        <w:t>списка</w:t>
+      </w:r>
+      <w:proofErr w:type="spellEnd"/>
+    </w:p>
+    <w:p>
+      <w:pPr>
+        <w:pStyle w:val="CSOutputSample"/>
+      </w:pPr>
+      <w:r>
+        <w:t>AT+</w:t>
+      </w:r>
+      <w:r>
+        <w:t xml:space="preserve"> </w:t>
+      </w:r>
+      <w:r>
+        <w:t>LOCALLIST</w:t>
+      </w:r>
+      <w:r>
+        <w:rPr>
+          <w:lang w:val="ru-RU"/>
+        </w:rPr>
+        <w:t>DELETE</w:t>
+      </w:r>
+      <w:r>
+        <w:t>=1</w:t>
+      </w:r>
+      <w:proofErr w:type="gramStart"/>
+      <w:r>
+        <w:t>,5</w:t>
+      </w:r>
+      <w:proofErr w:type="gramEnd"/>
+    </w:p>
+    <w:p>
+      <w:pPr>
+        <w:pStyle w:val="CSOutputSample"/>
+        <w:rPr>
+          <w:lang w:val="ru-RU"/>
+        </w:rPr>
+      </w:pPr>
+      <w:r>
+        <w:t>OK</w:t>
+      </w:r>
+    </w:p>
+    <w:p>
+      <w:pPr>
+        <w:pStyle w:val="CSText"/>
+        <w:ind w:left="426" w:firstLine="708"/>
+        <w:rPr>
+          <w:lang w:val="en-US"/>
+        </w:rPr>
+      </w:pPr>
+      <w:r>
+        <w:rPr>
+          <w:lang w:val="ru-RU"/>
+        </w:rPr>
+        <w:t>2</w:t>
+      </w:r>
+      <w:r>
+        <w:rPr>
+          <w:lang w:val="en-US"/>
+        </w:rPr>
+        <w:t xml:space="preserve"> </w:t>
+      </w:r>
+      <w:r>
+        <w:t xml:space="preserve"> </w:t>
+      </w:r>
+      <w:proofErr w:type="spellStart"/>
+      <w:r>
+        <w:rPr>
+          <w:lang w:val="en-US"/>
+        </w:rPr>
+        <w:t>Удалить</w:t>
+      </w:r>
+      <w:proofErr w:type="spellEnd"/>
+      <w:r>
+        <w:rPr>
+          <w:lang w:val="en-US"/>
+        </w:rPr>
+        <w:t xml:space="preserve"> </w:t>
+      </w:r>
+      <w:proofErr w:type="spellStart"/>
+      <w:r>
+        <w:rPr>
+          <w:lang w:val="en-US"/>
+        </w:rPr>
+        <w:t>из</w:t>
+      </w:r>
+      <w:proofErr w:type="spellEnd"/>
+      <w:r>
+        <w:rPr>
+          <w:lang w:val="en-US"/>
+        </w:rPr>
+        <w:t xml:space="preserve"> </w:t>
+      </w:r>
+      <w:proofErr w:type="spellStart"/>
+      <w:r>
+        <w:rPr>
+          <w:lang w:val="en-US"/>
+        </w:rPr>
+        <w:t>списка</w:t>
+      </w:r>
+      <w:proofErr w:type="spellEnd"/>
+      <w:r>
+        <w:rPr>
+          <w:lang w:val="ru-RU"/>
+        </w:rPr>
+        <w:t xml:space="preserve"> пользователя с тегом AB12CD34</w:t>
+      </w:r>
+    </w:p>
+    <w:p>
+      <w:pPr>
+        <w:pStyle w:val="CSOutputSample"/>
+      </w:pPr>
+      <w:r>
+        <w:t>AT+</w:t>
+      </w:r>
+      <w:r>
+        <w:t xml:space="preserve"> </w:t>
+      </w:r>
+      <w:r>
+        <w:t>LOCALLIST</w:t>
+      </w:r>
+      <w:r>
+        <w:rPr>
+          <w:lang w:val="ru-RU"/>
+        </w:rPr>
+        <w:t>DELETE</w:t>
+      </w:r>
+      <w:r>
+        <w:t>=2</w:t>
+      </w:r>
+      <w:proofErr w:type="gramStart"/>
+      <w:r>
+        <w:t>,AB12CD34</w:t>
+      </w:r>
+      <w:proofErr w:type="gramEnd"/>
+    </w:p>
+    <w:p>
+      <w:pPr>
+        <w:pStyle w:val="CSOutputSample"/>
+      </w:pPr>
+      <w:r>
+        <w:t>OK</w:t>
+      </w:r>
+    </w:p>
+    <w:p>
+      <w:pPr>
+        <w:pStyle w:val="CSOutputSample"/>
+      </w:pPr>
+    </w:p>
+    <w:p>
+      <w:pPr>
+        <w:pStyle w:val="CSText"/>
+        <w:rPr>
+          <w:lang w:val="ru-RU"/>
+        </w:rPr>
+      </w:pPr>
     </w:p>
     <w:p>
       <w:pPr>
@@ -1952,71 +3415,33 @@
           <w:b/>
           <w:sz w:val="24"/>
           <w:szCs w:val="24"/>
-        </w:rPr>
-      </w:pPr>
-      <w:r>
-        <w:rPr>
-          <w:rFonts w:ascii="Times New Roman" w:hAnsi="Times New Roman" w:cs="Times New Roman"/>
-          <w:sz w:val="24"/>
-          <w:szCs w:val="24"/>
-        </w:rPr>
-        <w:t>Очистка списка</w:t>
-      </w:r>
-      <w:r>
-        <w:rPr>
-          <w:rFonts w:ascii="Times New Roman" w:hAnsi="Times New Roman" w:cs="Times New Roman"/>
-          <w:sz w:val="24"/>
-          <w:szCs w:val="24"/>
-          <w:lang w:val="en-US"/>
-        </w:rPr>
-        <w:t xml:space="preserve"> </w:t>
-      </w:r>
-      <w:proofErr w:type="spellStart"/>
-      <w:r>
-        <w:rPr>
-          <w:rFonts w:ascii="Times New Roman" w:hAnsi="Times New Roman" w:cs="Times New Roman"/>
-          <w:sz w:val="24"/>
-          <w:szCs w:val="24"/>
-          <w:lang w:val="en-US"/>
-        </w:rPr>
-        <w:t>авторизации</w:t>
-      </w:r>
-      <w:proofErr w:type="spellEnd"/>
-      <w:r>
-        <w:rPr>
-          <w:rFonts w:ascii="Times New Roman" w:hAnsi="Times New Roman" w:cs="Times New Roman"/>
-          <w:sz w:val="24"/>
-          <w:szCs w:val="24"/>
-        </w:rPr>
-        <w:t>.</w:t>
-      </w:r>
+          <w:lang w:val="en-US"/>
+        </w:rPr>
+      </w:pPr>
     </w:p>
     <w:p>
       <w:pPr>
         <w:pStyle w:val="CSSubHeader"/>
+      </w:pPr>
+      <w:r>
+        <w:t>Синтаксис</w:t>
+      </w:r>
+    </w:p>
+    <w:p>
+      <w:pPr>
+        <w:pStyle w:val="CSHeader3"/>
+        <w:rPr>
+          <w:lang w:val="en-US"/>
+        </w:rPr>
+      </w:pPr>
+      <w:r>
+        <w:t>2.2.</w:t>
+      </w:r>
+      <w:r>
         <w:rPr>
           <w:lang w:val="uk-UA"/>
         </w:rPr>
-      </w:pPr>
-      <w:r>
-        <w:t>Синтаксис</w:t>
-      </w:r>
-    </w:p>
-    <w:p>
-      <w:pPr>
-        <w:pStyle w:val="CSHeader3"/>
-        <w:rPr>
-          <w:lang w:val="en-US"/>
-        </w:rPr>
-      </w:pPr>
-      <w:r>
-        <w:t>2.2.</w:t>
-      </w:r>
-      <w:r>
-        <w:rPr>
-          <w:lang w:val="uk-UA"/>
-        </w:rPr>
-        <w:t>5</w:t>
+        <w:t>4</w:t>
       </w:r>
       <w:r>
         <w:t xml:space="preserve"> AT+LOCALLIST</w:t>
@@ -2025,7 +3450,7 @@
         <w:rPr>
           <w:lang w:val="en-US"/>
         </w:rPr>
-        <w:t>SAVE</w:t>
+        <w:t>CLEAR</w:t>
       </w:r>
     </w:p>
     <w:p>
@@ -2042,9 +3467,246 @@
         <w:jc w:val="both"/>
         <w:rPr>
           <w:rFonts w:ascii="Times New Roman" w:hAnsi="Times New Roman" w:cs="Times New Roman"/>
+          <w:sz w:val="24"/>
+          <w:szCs w:val="24"/>
+          <w:lang w:val="en-US"/>
+        </w:rPr>
+      </w:pPr>
+      <w:r>
+        <w:rPr>
+          <w:rFonts w:ascii="Times New Roman" w:hAnsi="Times New Roman" w:cs="Times New Roman"/>
+          <w:sz w:val="24"/>
+          <w:szCs w:val="24"/>
+        </w:rPr>
+        <w:t>Очистка списка</w:t>
+      </w:r>
+      <w:r>
+        <w:rPr>
+          <w:rFonts w:ascii="Times New Roman" w:hAnsi="Times New Roman" w:cs="Times New Roman"/>
+          <w:sz w:val="24"/>
+          <w:szCs w:val="24"/>
+          <w:lang w:val="en-US"/>
+        </w:rPr>
+        <w:t xml:space="preserve"> </w:t>
+      </w:r>
+      <w:proofErr w:type="spellStart"/>
+      <w:r>
+        <w:rPr>
+          <w:rFonts w:ascii="Times New Roman" w:hAnsi="Times New Roman" w:cs="Times New Roman"/>
+          <w:sz w:val="24"/>
+          <w:szCs w:val="24"/>
+          <w:lang w:val="en-US"/>
+        </w:rPr>
+        <w:t>авторизации</w:t>
+      </w:r>
+      <w:proofErr w:type="spellEnd"/>
+      <w:r>
+        <w:rPr>
+          <w:rFonts w:ascii="Times New Roman" w:hAnsi="Times New Roman" w:cs="Times New Roman"/>
+          <w:sz w:val="24"/>
+          <w:szCs w:val="24"/>
+        </w:rPr>
+        <w:t>.</w:t>
+      </w:r>
+    </w:p>
+    <w:p>
+      <w:pPr>
+        <w:pStyle w:val="CSSubHeader"/>
+      </w:pPr>
+      <w:r>
+        <w:t>Синтаксис</w:t>
+      </w:r>
+    </w:p>
+    <w:tbl>
+      <w:tblPr>
+        <w:tblW w:w="0" w:type="auto"/>
+        <w:tblInd w:w="1189" w:type="dxa"/>
+        <w:tblLayout w:type="fixed"/>
+        <w:tblCellMar>
+          <w:top w:w="55" w:type="dxa"/>
+          <w:left w:w="55" w:type="dxa"/>
+          <w:bottom w:w="55" w:type="dxa"/>
+          <w:right w:w="55" w:type="dxa"/>
+        </w:tblCellMar>
+        <w:tblLook w:val="0000"/>
+      </w:tblPr>
+      <w:tblGrid>
+        <w:gridCol w:w="2435"/>
+        <w:gridCol w:w="5740"/>
+      </w:tblGrid>
+      <w:tr>
+        <w:trPr>
+          <w:trHeight w:hRule="exact" w:val="363"/>
+        </w:trPr>
+        <w:tc>
+          <w:tcPr>
+            <w:tcW w:w="2435" w:type="dxa"/>
+            <w:tcBorders>
+              <w:top w:val="single" w:sz="1" w:space="0" w:color="000000"/>
+              <w:left w:val="single" w:sz="1" w:space="0" w:color="000000"/>
+              <w:bottom w:val="single" w:sz="1" w:space="0" w:color="000000"/>
+            </w:tcBorders>
+            <w:shd w:val="clear" w:color="auto" w:fill="CFE7F5"/>
+          </w:tcPr>
+          <w:p>
+            <w:pPr>
+              <w:pStyle w:val="a7"/>
+              <w:jc w:val="both"/>
+            </w:pPr>
+            <w:r>
+              <w:t>Команда выполнения</w:t>
+            </w:r>
+          </w:p>
+        </w:tc>
+        <w:tc>
+          <w:tcPr>
+            <w:tcW w:w="5740" w:type="dxa"/>
+            <w:tcBorders>
+              <w:top w:val="single" w:sz="1" w:space="0" w:color="000000"/>
+              <w:left w:val="single" w:sz="1" w:space="0" w:color="000000"/>
+              <w:bottom w:val="single" w:sz="1" w:space="0" w:color="000000"/>
+              <w:right w:val="single" w:sz="1" w:space="0" w:color="000000"/>
+            </w:tcBorders>
+            <w:shd w:val="clear" w:color="auto" w:fill="CFE7F5"/>
+          </w:tcPr>
+          <w:p>
+            <w:pPr>
+              <w:pStyle w:val="a7"/>
+              <w:jc w:val="both"/>
+            </w:pPr>
+            <w:r>
+              <w:t>Ответ</w:t>
+            </w:r>
+          </w:p>
+        </w:tc>
+      </w:tr>
+      <w:tr>
+        <w:trPr>
+          <w:trHeight w:hRule="exact" w:val="363"/>
+        </w:trPr>
+        <w:tc>
+          <w:tcPr>
+            <w:tcW w:w="2435" w:type="dxa"/>
+            <w:tcBorders>
+              <w:left w:val="single" w:sz="1" w:space="0" w:color="000000"/>
+              <w:bottom w:val="single" w:sz="1" w:space="0" w:color="000000"/>
+            </w:tcBorders>
+            <w:shd w:val="clear" w:color="auto" w:fill="auto"/>
+          </w:tcPr>
+          <w:p>
+            <w:pPr>
+              <w:pStyle w:val="a7"/>
+              <w:jc w:val="both"/>
+              <w:rPr>
+                <w:lang w:val="en-US"/>
+              </w:rPr>
+            </w:pPr>
+            <w:r>
+              <w:rPr>
+                <w:lang w:val="en-US"/>
+              </w:rPr>
+              <w:t>AT+</w:t>
+            </w:r>
+            <w:r>
+              <w:rPr>
+                <w:lang w:val="en-US"/>
+              </w:rPr>
+              <w:t>LOCALLISTCLEAR</w:t>
+            </w:r>
+          </w:p>
+        </w:tc>
+        <w:tc>
+          <w:tcPr>
+            <w:tcW w:w="5740" w:type="dxa"/>
+            <w:tcBorders>
+              <w:left w:val="single" w:sz="1" w:space="0" w:color="000000"/>
+              <w:bottom w:val="single" w:sz="1" w:space="0" w:color="000000"/>
+              <w:right w:val="single" w:sz="1" w:space="0" w:color="000000"/>
+            </w:tcBorders>
+            <w:shd w:val="clear" w:color="auto" w:fill="auto"/>
+          </w:tcPr>
+          <w:p>
+            <w:pPr>
+              <w:pStyle w:val="a7"/>
+              <w:jc w:val="both"/>
+            </w:pPr>
+            <w:r>
+              <w:rPr>
+                <w:lang w:val="en-US"/>
+              </w:rPr>
+              <w:t>OK</w:t>
+            </w:r>
+          </w:p>
+        </w:tc>
+      </w:tr>
+    </w:tbl>
+    <w:p>
+      <w:pPr>
+        <w:ind w:left="1134"/>
+        <w:jc w:val="both"/>
+        <w:rPr>
+          <w:rFonts w:ascii="Times New Roman" w:hAnsi="Times New Roman" w:cs="Times New Roman"/>
           <w:b/>
           <w:sz w:val="24"/>
           <w:szCs w:val="24"/>
+          <w:lang w:val="en-US"/>
+        </w:rPr>
+      </w:pPr>
+    </w:p>
+    <w:p>
+      <w:pPr>
+        <w:pStyle w:val="CSSubHeader"/>
+        <w:rPr>
+          <w:lang w:val="uk-UA"/>
+        </w:rPr>
+      </w:pPr>
+      <w:r>
+        <w:t>Синтаксис</w:t>
+      </w:r>
+    </w:p>
+    <w:p>
+      <w:pPr>
+        <w:pStyle w:val="CSHeader3"/>
+        <w:rPr>
+          <w:lang w:val="en-US"/>
+        </w:rPr>
+      </w:pPr>
+      <w:r>
+        <w:t>2.2.</w:t>
+      </w:r>
+      <w:r>
+        <w:rPr>
+          <w:lang w:val="uk-UA"/>
+        </w:rPr>
+        <w:t>5</w:t>
+      </w:r>
+      <w:r>
+        <w:t xml:space="preserve"> AT+LOCALLIST</w:t>
+      </w:r>
+      <w:r>
+        <w:rPr>
+          <w:lang w:val="en-US"/>
+        </w:rPr>
+        <w:t>SAVE</w:t>
+      </w:r>
+    </w:p>
+    <w:p>
+      <w:pPr>
+        <w:pStyle w:val="CSSubHeader"/>
+      </w:pPr>
+      <w:r>
+        <w:t>Описание</w:t>
+      </w:r>
+    </w:p>
+    <w:p>
+      <w:pPr>
+        <w:ind w:left="1134"/>
+        <w:jc w:val="both"/>
+        <w:rPr>
+          <w:rFonts w:ascii="Times New Roman" w:hAnsi="Times New Roman" w:cs="Times New Roman"/>
+          <w:b/>
+          <w:sz w:val="24"/>
+          <w:szCs w:val="24"/>
         </w:rPr>
       </w:pPr>
       <w:r>
@@ -2092,6 +3754,129 @@
         <w:t>Синтаксис</w:t>
       </w:r>
     </w:p>
+    <w:tbl>
+      <w:tblPr>
+        <w:tblW w:w="0" w:type="auto"/>
+        <w:tblInd w:w="1189" w:type="dxa"/>
+        <w:tblLayout w:type="fixed"/>
+        <w:tblCellMar>
+          <w:top w:w="55" w:type="dxa"/>
+          <w:left w:w="55" w:type="dxa"/>
+          <w:bottom w:w="55" w:type="dxa"/>
+          <w:right w:w="55" w:type="dxa"/>
+        </w:tblCellMar>
+        <w:tblLook w:val="0000"/>
+      </w:tblPr>
+      <w:tblGrid>
+        <w:gridCol w:w="2435"/>
+        <w:gridCol w:w="5740"/>
+      </w:tblGrid>
+      <w:tr>
+        <w:trPr>
+          <w:trHeight w:hRule="exact" w:val="363"/>
+        </w:trPr>
+        <w:tc>
+          <w:tcPr>
+            <w:tcW w:w="2435" w:type="dxa"/>
+            <w:tcBorders>
+              <w:top w:val="single" w:sz="1" w:space="0" w:color="000000"/>
+              <w:left w:val="single" w:sz="1" w:space="0" w:color="000000"/>
+              <w:bottom w:val="single" w:sz="1" w:space="0" w:color="000000"/>
+            </w:tcBorders>
+            <w:shd w:val="clear" w:color="auto" w:fill="CFE7F5"/>
+          </w:tcPr>
+          <w:p>
+            <w:pPr>
+              <w:pStyle w:val="a7"/>
+              <w:jc w:val="both"/>
+            </w:pPr>
+            <w:r>
+              <w:t>Команда выполнения</w:t>
+            </w:r>
+          </w:p>
+        </w:tc>
+        <w:tc>
+          <w:tcPr>
+            <w:tcW w:w="5740" w:type="dxa"/>
+            <w:tcBorders>
+              <w:top w:val="single" w:sz="1" w:space="0" w:color="000000"/>
+              <w:left w:val="single" w:sz="1" w:space="0" w:color="000000"/>
+              <w:bottom w:val="single" w:sz="1" w:space="0" w:color="000000"/>
+              <w:right w:val="single" w:sz="1" w:space="0" w:color="000000"/>
+            </w:tcBorders>
+            <w:shd w:val="clear" w:color="auto" w:fill="CFE7F5"/>
+          </w:tcPr>
+          <w:p>
+            <w:pPr>
+              <w:pStyle w:val="a7"/>
+              <w:jc w:val="both"/>
+            </w:pPr>
+            <w:r>
+              <w:t>Ответ</w:t>
+            </w:r>
+          </w:p>
+        </w:tc>
+      </w:tr>
+      <w:tr>
+        <w:trPr>
+          <w:trHeight w:hRule="exact" w:val="363"/>
+        </w:trPr>
+        <w:tc>
+          <w:tcPr>
+            <w:tcW w:w="2435" w:type="dxa"/>
+            <w:tcBorders>
+              <w:left w:val="single" w:sz="1" w:space="0" w:color="000000"/>
+              <w:bottom w:val="single" w:sz="1" w:space="0" w:color="000000"/>
+            </w:tcBorders>
+            <w:shd w:val="clear" w:color="auto" w:fill="auto"/>
+          </w:tcPr>
+          <w:p>
+            <w:pPr>
+              <w:pStyle w:val="a7"/>
+              <w:jc w:val="both"/>
+              <w:rPr>
+                <w:lang w:val="en-US"/>
+              </w:rPr>
+            </w:pPr>
+            <w:r>
+              <w:rPr>
+                <w:lang w:val="en-US"/>
+              </w:rPr>
+              <w:t>AT+</w:t>
+            </w:r>
+            <w:r>
+              <w:rPr>
+                <w:lang w:val="en-US"/>
+              </w:rPr>
+              <w:t>LOCALLISTSAVE</w:t>
+            </w:r>
+          </w:p>
+        </w:tc>
+        <w:tc>
+          <w:tcPr>
+            <w:tcW w:w="5740" w:type="dxa"/>
+            <w:tcBorders>
+              <w:left w:val="single" w:sz="1" w:space="0" w:color="000000"/>
+              <w:bottom w:val="single" w:sz="1" w:space="0" w:color="000000"/>
+              <w:right w:val="single" w:sz="1" w:space="0" w:color="000000"/>
+            </w:tcBorders>
+            <w:shd w:val="clear" w:color="auto" w:fill="auto"/>
+          </w:tcPr>
+          <w:p>
+            <w:pPr>
+              <w:pStyle w:val="a7"/>
+              <w:jc w:val="both"/>
+            </w:pPr>
+            <w:r>
+              <w:rPr>
+                <w:lang w:val="en-US"/>
+              </w:rPr>
+              <w:t>OK</w:t>
+            </w:r>
+          </w:p>
+        </w:tc>
+      </w:tr>
+    </w:tbl>
     <w:p>
       <w:pPr>
         <w:pStyle w:val="CSSubHeader"/>
@@ -3031,8 +4816,9 @@
     <w:name w:val="CS SubHeader"/>
     <w:basedOn w:val="a"/>
     <w:qFormat/>
-    <w:rsid w:val="00860611"/>
+    <w:rsid w:val="00BA5D87"/>
     <w:pPr>
+      <w:spacing w:after="0"/>
       <w:ind w:left="1134"/>
       <w:jc w:val="both"/>
     </w:pPr>
@@ -3053,6 +4839,19 @@
     </w:pPr>
     <w:rPr>
       <w:color w:val="943634" w:themeColor="accent2" w:themeShade="BF"/>
+    </w:rPr>
+  </w:style>
+  <w:style w:type="paragraph" w:customStyle="1" w:styleId="CSText">
+    <w:name w:val="CS Text"/>
+    <w:basedOn w:val="a"/>
+    <w:qFormat/>
+    <w:rsid w:val="00E82621"/>
+    <w:pPr>
+      <w:spacing w:after="0"/>
+      <w:ind w:firstLine="1701"/>
+    </w:pPr>
+    <w:rPr>
+      <w:lang w:val="uk-UA"/>
     </w:rPr>
   </w:style>
 </w:styles>

</xml_diff>